<commit_message>
Add Pulsa functionality with validation and formatting improvements
</commit_message>
<xml_diff>
--- a/storage/app/public/templates/uzvdQmXrt7hesC2ULRZVQhmcQEkTJdIwIJvKALmX.docx
+++ b/storage/app/public/templates/uzvdQmXrt7hesC2ULRZVQhmcQEkTJdIwIJvKALmX.docx
@@ -4,7 +4,7 @@
   <w:body>
     <w:tbl>
       <w:tblPr>
-        <w:tblW w:w="14855" w:type="dxa"/>
+        <w:tblW w:w="14459" w:type="dxa"/>
         <w:tblBorders>
           <w:top w:val="single" w:sz="4" w:space="0" w:color="auto"/>
           <w:left w:val="single" w:sz="4" w:space="0" w:color="auto"/>
@@ -27,25 +27,18 @@
         <w:gridCol w:w="567"/>
         <w:gridCol w:w="1709"/>
         <w:gridCol w:w="1560"/>
-        <w:gridCol w:w="1559"/>
-        <w:gridCol w:w="110"/>
-        <w:gridCol w:w="992"/>
-        <w:gridCol w:w="1275"/>
-        <w:gridCol w:w="1645"/>
-        <w:gridCol w:w="3349"/>
-        <w:gridCol w:w="396"/>
+        <w:gridCol w:w="1701"/>
+        <w:gridCol w:w="7229"/>
       </w:tblGrid>
       <w:tr>
         <w:trPr>
-          <w:gridAfter w:val="1"/>
-          <w:wAfter w:w="396" w:type="dxa"/>
           <w:trHeight w:val="300"/>
           <w:tblHeader/>
         </w:trPr>
         <w:tc>
           <w:tcPr>
             <w:tcW w:w="14459" w:type="dxa"/>
-            <w:gridSpan w:val="12"/>
+            <w:gridSpan w:val="8"/>
             <w:tcBorders>
               <w:top w:val="nil"/>
               <w:left w:val="nil"/>
@@ -72,7 +65,7 @@
                 <w:sz w:val="28"/>
                 <w:szCs w:val="28"/>
               </w:rPr>
-              <w:t xml:space="preserve">Tanda Terima </w:t>
+              <w:t xml:space="preserve">Tanda Terima Pulsa </w:t>
             </w:r>
             <w:r>
               <w:rPr>
@@ -82,22 +75,40 @@
                 <w:sz w:val="28"/>
                 <w:szCs w:val="28"/>
               </w:rPr>
-              <w:t>${nama}</w:t>
+              <w:t>${</w:t>
+            </w:r>
+            <w:r>
+              <w:rPr>
+                <w:rFonts w:eastAsia="Times New Roman" w:cstheme="minorHAnsi"/>
+                <w:b/>
+                <w:bCs/>
+                <w:sz w:val="28"/>
+                <w:szCs w:val="28"/>
+              </w:rPr>
+              <w:t>nama_kegiatan</w:t>
+            </w:r>
+            <w:r>
+              <w:rPr>
+                <w:rFonts w:eastAsia="Times New Roman" w:cstheme="minorHAnsi"/>
+                <w:b/>
+                <w:bCs/>
+                <w:sz w:val="28"/>
+                <w:szCs w:val="28"/>
+              </w:rPr>
+              <w:t>}</w:t>
             </w:r>
           </w:p>
         </w:tc>
       </w:tr>
       <w:tr>
         <w:trPr>
-          <w:gridAfter w:val="1"/>
-          <w:wAfter w:w="396" w:type="dxa"/>
           <w:trHeight w:val="300"/>
           <w:tblHeader/>
         </w:trPr>
         <w:tc>
           <w:tcPr>
             <w:tcW w:w="14459" w:type="dxa"/>
-            <w:gridSpan w:val="12"/>
+            <w:gridSpan w:val="8"/>
             <w:tcBorders>
               <w:top w:val="nil"/>
               <w:left w:val="nil"/>
@@ -141,15 +152,13 @@
       </w:tr>
       <w:tr>
         <w:trPr>
-          <w:gridAfter w:val="1"/>
-          <w:wAfter w:w="396" w:type="dxa"/>
           <w:trHeight w:val="300"/>
           <w:tblHeader/>
         </w:trPr>
         <w:tc>
           <w:tcPr>
             <w:tcW w:w="14459" w:type="dxa"/>
-            <w:gridSpan w:val="12"/>
+            <w:gridSpan w:val="8"/>
             <w:tcBorders>
               <w:top w:val="nil"/>
               <w:left w:val="nil"/>
@@ -170,8 +179,6 @@
       </w:tr>
       <w:tr>
         <w:trPr>
-          <w:gridAfter w:val="1"/>
-          <w:wAfter w:w="396" w:type="dxa"/>
           <w:trHeight w:val="300"/>
           <w:tblHeader/>
         </w:trPr>
@@ -236,7 +243,7 @@
         <w:tc>
           <w:tcPr>
             <w:tcW w:w="12766" w:type="dxa"/>
-            <w:gridSpan w:val="9"/>
+            <w:gridSpan w:val="5"/>
             <w:tcBorders>
               <w:top w:val="nil"/>
               <w:left w:val="nil"/>
@@ -271,8 +278,6 @@
       </w:tr>
       <w:tr>
         <w:trPr>
-          <w:gridAfter w:val="1"/>
-          <w:wAfter w:w="396" w:type="dxa"/>
           <w:trHeight w:val="300"/>
           <w:tblHeader/>
         </w:trPr>
@@ -337,7 +342,7 @@
         <w:tc>
           <w:tcPr>
             <w:tcW w:w="12766" w:type="dxa"/>
-            <w:gridSpan w:val="9"/>
+            <w:gridSpan w:val="5"/>
             <w:tcBorders>
               <w:top w:val="nil"/>
               <w:left w:val="nil"/>
@@ -381,8 +386,6 @@
       </w:tr>
       <w:tr>
         <w:trPr>
-          <w:gridAfter w:val="1"/>
-          <w:wAfter w:w="396" w:type="dxa"/>
           <w:trHeight w:val="300"/>
           <w:tblHeader/>
         </w:trPr>
@@ -447,7 +450,7 @@
         <w:tc>
           <w:tcPr>
             <w:tcW w:w="12766" w:type="dxa"/>
-            <w:gridSpan w:val="9"/>
+            <w:gridSpan w:val="5"/>
             <w:tcBorders>
               <w:top w:val="nil"/>
               <w:left w:val="nil"/>
@@ -491,8 +494,6 @@
       </w:tr>
       <w:tr>
         <w:trPr>
-          <w:gridAfter w:val="1"/>
-          <w:wAfter w:w="396" w:type="dxa"/>
           <w:trHeight w:val="300"/>
           <w:tblHeader/>
         </w:trPr>
@@ -557,7 +558,7 @@
         <w:tc>
           <w:tcPr>
             <w:tcW w:w="12766" w:type="dxa"/>
-            <w:gridSpan w:val="9"/>
+            <w:gridSpan w:val="5"/>
             <w:tcBorders>
               <w:top w:val="nil"/>
               <w:left w:val="nil"/>
@@ -601,8 +602,6 @@
       </w:tr>
       <w:tr>
         <w:trPr>
-          <w:gridAfter w:val="1"/>
-          <w:wAfter w:w="396" w:type="dxa"/>
           <w:trHeight w:val="300"/>
           <w:tblHeader/>
         </w:trPr>
@@ -667,7 +666,7 @@
         <w:tc>
           <w:tcPr>
             <w:tcW w:w="12766" w:type="dxa"/>
-            <w:gridSpan w:val="9"/>
+            <w:gridSpan w:val="5"/>
             <w:tcBorders>
               <w:top w:val="nil"/>
               <w:left w:val="nil"/>
@@ -711,8 +710,6 @@
       </w:tr>
       <w:tr>
         <w:trPr>
-          <w:gridAfter w:val="1"/>
-          <w:wAfter w:w="396" w:type="dxa"/>
           <w:trHeight w:val="300"/>
           <w:tblHeader/>
         </w:trPr>
@@ -777,7 +774,7 @@
         <w:tc>
           <w:tcPr>
             <w:tcW w:w="12766" w:type="dxa"/>
-            <w:gridSpan w:val="9"/>
+            <w:gridSpan w:val="5"/>
             <w:tcBorders>
               <w:top w:val="nil"/>
               <w:left w:val="nil"/>
@@ -821,8 +818,6 @@
       </w:tr>
       <w:tr>
         <w:trPr>
-          <w:gridAfter w:val="1"/>
-          <w:wAfter w:w="396" w:type="dxa"/>
           <w:trHeight w:val="300"/>
           <w:tblHeader/>
         </w:trPr>
@@ -888,7 +883,7 @@
         <w:tc>
           <w:tcPr>
             <w:tcW w:w="12766" w:type="dxa"/>
-            <w:gridSpan w:val="9"/>
+            <w:gridSpan w:val="5"/>
             <w:tcBorders>
               <w:top w:val="nil"/>
               <w:left w:val="nil"/>
@@ -932,8 +927,6 @@
       </w:tr>
       <w:tr>
         <w:trPr>
-          <w:gridAfter w:val="1"/>
-          <w:wAfter w:w="396" w:type="dxa"/>
           <w:trHeight w:val="300"/>
           <w:tblHeader/>
         </w:trPr>
@@ -998,7 +991,7 @@
         <w:tc>
           <w:tcPr>
             <w:tcW w:w="12766" w:type="dxa"/>
-            <w:gridSpan w:val="9"/>
+            <w:gridSpan w:val="5"/>
             <w:tcBorders>
               <w:top w:val="nil"/>
               <w:left w:val="nil"/>
@@ -1033,8 +1026,6 @@
       </w:tr>
       <w:tr>
         <w:trPr>
-          <w:gridAfter w:val="1"/>
-          <w:wAfter w:w="396" w:type="dxa"/>
           <w:trHeight w:val="300"/>
           <w:tblHeader/>
         </w:trPr>
@@ -1100,7 +1091,7 @@
         <w:tc>
           <w:tcPr>
             <w:tcW w:w="12766" w:type="dxa"/>
-            <w:gridSpan w:val="9"/>
+            <w:gridSpan w:val="5"/>
             <w:tcBorders>
               <w:top w:val="nil"/>
               <w:left w:val="nil"/>
@@ -1136,316 +1127,6 @@
       </w:tr>
       <w:tr>
         <w:trPr>
-          <w:trHeight w:val="300"/>
-          <w:tblHeader/>
-        </w:trPr>
-        <w:tc>
-          <w:tcPr>
-            <w:tcW w:w="557" w:type="dxa"/>
-            <w:tcBorders>
-              <w:top w:val="nil"/>
-              <w:left w:val="nil"/>
-              <w:bottom w:val="single" w:sz="4" w:space="0" w:color="auto"/>
-              <w:right w:val="nil"/>
-            </w:tcBorders>
-            <w:tcMar>
-              <w:top w:w="0" w:type="dxa"/>
-              <w:left w:w="45" w:type="dxa"/>
-              <w:bottom w:w="0" w:type="dxa"/>
-              <w:right w:w="45" w:type="dxa"/>
-            </w:tcMar>
-            <w:vAlign w:val="center"/>
-            <w:hideMark/>
-          </w:tcPr>
-          <w:p>
-            <w:pPr>
-              <w:rPr>
-                <w:rFonts w:ascii="Times New Roman" w:eastAsia="Times New Roman" w:hAnsi="Times New Roman" w:cs="Times New Roman"/>
-                <w:sz w:val="20"/>
-                <w:szCs w:val="20"/>
-              </w:rPr>
-            </w:pPr>
-          </w:p>
-        </w:tc>
-        <w:tc>
-          <w:tcPr>
-            <w:tcW w:w="1136" w:type="dxa"/>
-            <w:gridSpan w:val="2"/>
-            <w:tcBorders>
-              <w:top w:val="nil"/>
-              <w:left w:val="nil"/>
-              <w:bottom w:val="single" w:sz="4" w:space="0" w:color="auto"/>
-              <w:right w:val="nil"/>
-            </w:tcBorders>
-          </w:tcPr>
-          <w:p>
-            <w:pPr>
-              <w:rPr>
-                <w:rFonts w:ascii="Times New Roman" w:eastAsia="Times New Roman" w:hAnsi="Times New Roman" w:cs="Times New Roman"/>
-                <w:sz w:val="20"/>
-                <w:szCs w:val="20"/>
-              </w:rPr>
-            </w:pPr>
-          </w:p>
-        </w:tc>
-        <w:tc>
-          <w:tcPr>
-            <w:tcW w:w="567" w:type="dxa"/>
-            <w:tcBorders>
-              <w:top w:val="nil"/>
-              <w:left w:val="nil"/>
-              <w:bottom w:val="single" w:sz="4" w:space="0" w:color="auto"/>
-              <w:right w:val="nil"/>
-            </w:tcBorders>
-            <w:tcMar>
-              <w:top w:w="0" w:type="dxa"/>
-              <w:left w:w="45" w:type="dxa"/>
-              <w:bottom w:w="0" w:type="dxa"/>
-              <w:right w:w="45" w:type="dxa"/>
-            </w:tcMar>
-            <w:vAlign w:val="center"/>
-            <w:hideMark/>
-          </w:tcPr>
-          <w:p>
-            <w:pPr>
-              <w:rPr>
-                <w:rFonts w:ascii="Times New Roman" w:eastAsia="Times New Roman" w:hAnsi="Times New Roman" w:cs="Times New Roman"/>
-                <w:sz w:val="20"/>
-                <w:szCs w:val="20"/>
-              </w:rPr>
-            </w:pPr>
-          </w:p>
-        </w:tc>
-        <w:tc>
-          <w:tcPr>
-            <w:tcW w:w="1709" w:type="dxa"/>
-            <w:tcBorders>
-              <w:top w:val="nil"/>
-              <w:left w:val="nil"/>
-              <w:bottom w:val="single" w:sz="4" w:space="0" w:color="auto"/>
-              <w:right w:val="nil"/>
-            </w:tcBorders>
-            <w:tcMar>
-              <w:top w:w="0" w:type="dxa"/>
-              <w:left w:w="45" w:type="dxa"/>
-              <w:bottom w:w="0" w:type="dxa"/>
-              <w:right w:w="45" w:type="dxa"/>
-            </w:tcMar>
-            <w:vAlign w:val="center"/>
-            <w:hideMark/>
-          </w:tcPr>
-          <w:p>
-            <w:pPr>
-              <w:rPr>
-                <w:rFonts w:ascii="Times New Roman" w:eastAsia="Times New Roman" w:hAnsi="Times New Roman" w:cs="Times New Roman"/>
-                <w:sz w:val="20"/>
-                <w:szCs w:val="20"/>
-              </w:rPr>
-            </w:pPr>
-          </w:p>
-        </w:tc>
-        <w:tc>
-          <w:tcPr>
-            <w:tcW w:w="1560" w:type="dxa"/>
-            <w:tcBorders>
-              <w:top w:val="nil"/>
-              <w:left w:val="nil"/>
-              <w:bottom w:val="single" w:sz="4" w:space="0" w:color="auto"/>
-              <w:right w:val="nil"/>
-            </w:tcBorders>
-            <w:tcMar>
-              <w:top w:w="0" w:type="dxa"/>
-              <w:left w:w="45" w:type="dxa"/>
-              <w:bottom w:w="0" w:type="dxa"/>
-              <w:right w:w="45" w:type="dxa"/>
-            </w:tcMar>
-            <w:vAlign w:val="center"/>
-            <w:hideMark/>
-          </w:tcPr>
-          <w:p>
-            <w:pPr>
-              <w:rPr>
-                <w:rFonts w:ascii="Times New Roman" w:eastAsia="Times New Roman" w:hAnsi="Times New Roman" w:cs="Times New Roman"/>
-                <w:sz w:val="20"/>
-                <w:szCs w:val="20"/>
-              </w:rPr>
-            </w:pPr>
-          </w:p>
-        </w:tc>
-        <w:tc>
-          <w:tcPr>
-            <w:tcW w:w="1559" w:type="dxa"/>
-            <w:tcBorders>
-              <w:top w:val="nil"/>
-              <w:left w:val="nil"/>
-              <w:bottom w:val="single" w:sz="4" w:space="0" w:color="auto"/>
-              <w:right w:val="nil"/>
-            </w:tcBorders>
-            <w:tcMar>
-              <w:top w:w="0" w:type="dxa"/>
-              <w:left w:w="45" w:type="dxa"/>
-              <w:bottom w:w="0" w:type="dxa"/>
-              <w:right w:w="45" w:type="dxa"/>
-            </w:tcMar>
-            <w:vAlign w:val="center"/>
-            <w:hideMark/>
-          </w:tcPr>
-          <w:p>
-            <w:pPr>
-              <w:rPr>
-                <w:rFonts w:ascii="Times New Roman" w:eastAsia="Times New Roman" w:hAnsi="Times New Roman" w:cs="Times New Roman"/>
-                <w:sz w:val="20"/>
-                <w:szCs w:val="20"/>
-              </w:rPr>
-            </w:pPr>
-          </w:p>
-        </w:tc>
-        <w:tc>
-          <w:tcPr>
-            <w:tcW w:w="110" w:type="dxa"/>
-            <w:tcBorders>
-              <w:top w:val="nil"/>
-              <w:left w:val="nil"/>
-              <w:bottom w:val="single" w:sz="4" w:space="0" w:color="auto"/>
-              <w:right w:val="nil"/>
-            </w:tcBorders>
-            <w:tcMar>
-              <w:top w:w="0" w:type="dxa"/>
-              <w:left w:w="45" w:type="dxa"/>
-              <w:bottom w:w="0" w:type="dxa"/>
-              <w:right w:w="45" w:type="dxa"/>
-            </w:tcMar>
-            <w:vAlign w:val="center"/>
-            <w:hideMark/>
-          </w:tcPr>
-          <w:p>
-            <w:pPr>
-              <w:rPr>
-                <w:rFonts w:ascii="Times New Roman" w:eastAsia="Times New Roman" w:hAnsi="Times New Roman" w:cs="Times New Roman"/>
-                <w:sz w:val="20"/>
-                <w:szCs w:val="20"/>
-              </w:rPr>
-            </w:pPr>
-          </w:p>
-        </w:tc>
-        <w:tc>
-          <w:tcPr>
-            <w:tcW w:w="992" w:type="dxa"/>
-            <w:tcBorders>
-              <w:top w:val="nil"/>
-              <w:left w:val="nil"/>
-              <w:bottom w:val="single" w:sz="4" w:space="0" w:color="auto"/>
-              <w:right w:val="nil"/>
-            </w:tcBorders>
-            <w:tcMar>
-              <w:top w:w="0" w:type="dxa"/>
-              <w:left w:w="45" w:type="dxa"/>
-              <w:bottom w:w="0" w:type="dxa"/>
-              <w:right w:w="45" w:type="dxa"/>
-            </w:tcMar>
-            <w:vAlign w:val="center"/>
-            <w:hideMark/>
-          </w:tcPr>
-          <w:p>
-            <w:pPr>
-              <w:rPr>
-                <w:rFonts w:ascii="Times New Roman" w:eastAsia="Times New Roman" w:hAnsi="Times New Roman" w:cs="Times New Roman"/>
-                <w:sz w:val="20"/>
-                <w:szCs w:val="20"/>
-              </w:rPr>
-            </w:pPr>
-          </w:p>
-        </w:tc>
-        <w:tc>
-          <w:tcPr>
-            <w:tcW w:w="1275" w:type="dxa"/>
-            <w:tcBorders>
-              <w:top w:val="nil"/>
-              <w:left w:val="nil"/>
-              <w:bottom w:val="single" w:sz="4" w:space="0" w:color="auto"/>
-              <w:right w:val="nil"/>
-            </w:tcBorders>
-            <w:tcMar>
-              <w:top w:w="0" w:type="dxa"/>
-              <w:left w:w="45" w:type="dxa"/>
-              <w:bottom w:w="0" w:type="dxa"/>
-              <w:right w:w="45" w:type="dxa"/>
-            </w:tcMar>
-            <w:vAlign w:val="center"/>
-            <w:hideMark/>
-          </w:tcPr>
-          <w:p>
-            <w:pPr>
-              <w:rPr>
-                <w:rFonts w:ascii="Times New Roman" w:eastAsia="Times New Roman" w:hAnsi="Times New Roman" w:cs="Times New Roman"/>
-                <w:sz w:val="20"/>
-                <w:szCs w:val="20"/>
-              </w:rPr>
-            </w:pPr>
-          </w:p>
-        </w:tc>
-        <w:tc>
-          <w:tcPr>
-            <w:tcW w:w="1645" w:type="dxa"/>
-            <w:tcBorders>
-              <w:top w:val="nil"/>
-              <w:left w:val="nil"/>
-              <w:bottom w:val="single" w:sz="4" w:space="0" w:color="auto"/>
-              <w:right w:val="nil"/>
-            </w:tcBorders>
-            <w:tcMar>
-              <w:top w:w="0" w:type="dxa"/>
-              <w:left w:w="45" w:type="dxa"/>
-              <w:bottom w:w="0" w:type="dxa"/>
-              <w:right w:w="45" w:type="dxa"/>
-            </w:tcMar>
-            <w:vAlign w:val="center"/>
-            <w:hideMark/>
-          </w:tcPr>
-          <w:p>
-            <w:pPr>
-              <w:rPr>
-                <w:rFonts w:ascii="Times New Roman" w:eastAsia="Times New Roman" w:hAnsi="Times New Roman" w:cs="Times New Roman"/>
-                <w:sz w:val="20"/>
-                <w:szCs w:val="20"/>
-              </w:rPr>
-            </w:pPr>
-          </w:p>
-        </w:tc>
-        <w:tc>
-          <w:tcPr>
-            <w:tcW w:w="3745" w:type="dxa"/>
-            <w:gridSpan w:val="2"/>
-            <w:tcBorders>
-              <w:top w:val="nil"/>
-              <w:left w:val="nil"/>
-              <w:bottom w:val="single" w:sz="4" w:space="0" w:color="auto"/>
-              <w:right w:val="nil"/>
-            </w:tcBorders>
-            <w:tcMar>
-              <w:top w:w="0" w:type="dxa"/>
-              <w:left w:w="45" w:type="dxa"/>
-              <w:bottom w:w="0" w:type="dxa"/>
-              <w:right w:w="45" w:type="dxa"/>
-            </w:tcMar>
-            <w:vAlign w:val="center"/>
-            <w:hideMark/>
-          </w:tcPr>
-          <w:p>
-            <w:pPr>
-              <w:rPr>
-                <w:rFonts w:ascii="Times New Roman" w:eastAsia="Times New Roman" w:hAnsi="Times New Roman" w:cs="Times New Roman"/>
-                <w:sz w:val="20"/>
-                <w:szCs w:val="20"/>
-              </w:rPr>
-            </w:pPr>
-          </w:p>
-        </w:tc>
-      </w:tr>
-      <w:tr>
-        <w:trPr>
-          <w:gridAfter w:val="1"/>
-          <w:wAfter w:w="396" w:type="dxa"/>
           <w:trHeight w:val="255"/>
           <w:tblHeader/>
         </w:trPr>
@@ -1589,7 +1270,7 @@
         </w:tc>
         <w:tc>
           <w:tcPr>
-            <w:tcW w:w="1559" w:type="dxa"/>
+            <w:tcW w:w="1701" w:type="dxa"/>
             <w:tcBorders>
               <w:top w:val="single" w:sz="4" w:space="0" w:color="auto"/>
             </w:tcBorders>
@@ -1628,8 +1309,7 @@
         </w:tc>
         <w:tc>
           <w:tcPr>
-            <w:tcW w:w="7371" w:type="dxa"/>
-            <w:gridSpan w:val="5"/>
+            <w:tcW w:w="7229" w:type="dxa"/>
             <w:tcBorders>
               <w:top w:val="single" w:sz="4" w:space="0" w:color="auto"/>
             </w:tcBorders>
@@ -1669,8 +1349,6 @@
       </w:tr>
       <w:tr>
         <w:trPr>
-          <w:gridAfter w:val="1"/>
-          <w:wAfter w:w="396" w:type="dxa"/>
           <w:trHeight w:val="300"/>
           <w:tblHeader/>
         </w:trPr>
@@ -1794,7 +1472,7 @@
         </w:tc>
         <w:tc>
           <w:tcPr>
-            <w:tcW w:w="1559" w:type="dxa"/>
+            <w:tcW w:w="1701" w:type="dxa"/>
             <w:tcMar>
               <w:top w:w="0" w:type="dxa"/>
               <w:left w:w="45" w:type="dxa"/>
@@ -1825,8 +1503,7 @@
         </w:tc>
         <w:tc>
           <w:tcPr>
-            <w:tcW w:w="7371" w:type="dxa"/>
-            <w:gridSpan w:val="5"/>
+            <w:tcW w:w="7229" w:type="dxa"/>
             <w:tcMar>
               <w:top w:w="0" w:type="dxa"/>
               <w:left w:w="45" w:type="dxa"/>
@@ -1858,8 +1535,6 @@
       </w:tr>
       <w:tr>
         <w:trPr>
-          <w:gridAfter w:val="1"/>
-          <w:wAfter w:w="396" w:type="dxa"/>
           <w:trHeight w:val="435"/>
         </w:trPr>
         <w:tc>
@@ -1945,23 +1620,7 @@
                 <w:sz w:val="20"/>
                 <w:szCs w:val="20"/>
               </w:rPr>
-              <w:t>${</w:t>
-            </w:r>
-            <w:r>
-              <w:rPr>
-                <w:rFonts w:ascii="Calibri" w:eastAsia="Times New Roman" w:hAnsi="Calibri" w:cs="Calibri"/>
-                <w:sz w:val="20"/>
-                <w:szCs w:val="20"/>
-              </w:rPr>
-              <w:t>no_hp</w:t>
-            </w:r>
-            <w:r>
-              <w:rPr>
-                <w:rFonts w:ascii="Calibri" w:eastAsia="Times New Roman" w:hAnsi="Calibri" w:cs="Calibri"/>
-                <w:sz w:val="20"/>
-                <w:szCs w:val="20"/>
-              </w:rPr>
-              <w:t>}</w:t>
+              <w:t>${no_hp}</w:t>
             </w:r>
           </w:p>
         </w:tc>
@@ -1992,29 +1651,13 @@
                 <w:sz w:val="20"/>
                 <w:szCs w:val="20"/>
               </w:rPr>
-              <w:t>${</w:t>
-            </w:r>
-            <w:r>
-              <w:rPr>
-                <w:rFonts w:ascii="Calibri" w:eastAsia="Times New Roman" w:hAnsi="Calibri" w:cs="Calibri"/>
-                <w:sz w:val="20"/>
-                <w:szCs w:val="20"/>
-              </w:rPr>
-              <w:t>nominal</w:t>
-            </w:r>
-            <w:r>
-              <w:rPr>
-                <w:rFonts w:ascii="Calibri" w:eastAsia="Times New Roman" w:hAnsi="Calibri" w:cs="Calibri"/>
-                <w:sz w:val="20"/>
-                <w:szCs w:val="20"/>
-              </w:rPr>
-              <w:t>}</w:t>
-            </w:r>
-          </w:p>
-        </w:tc>
-        <w:tc>
-          <w:tcPr>
-            <w:tcW w:w="1559" w:type="dxa"/>
+              <w:t>${nominal}</w:t>
+            </w:r>
+          </w:p>
+        </w:tc>
+        <w:tc>
+          <w:tcPr>
+            <w:tcW w:w="1701" w:type="dxa"/>
             <w:tcMar>
               <w:top w:w="0" w:type="dxa"/>
               <w:left w:w="45" w:type="dxa"/>
@@ -2039,30 +1682,13 @@
                 <w:sz w:val="20"/>
                 <w:szCs w:val="20"/>
               </w:rPr>
-              <w:t>${</w:t>
-            </w:r>
-            <w:r>
-              <w:rPr>
-                <w:rFonts w:ascii="Calibri" w:eastAsia="Times New Roman" w:hAnsi="Calibri" w:cs="Calibri"/>
-                <w:sz w:val="20"/>
-                <w:szCs w:val="20"/>
-              </w:rPr>
-              <w:t>harga</w:t>
-            </w:r>
-            <w:r>
-              <w:rPr>
-                <w:rFonts w:ascii="Calibri" w:eastAsia="Times New Roman" w:hAnsi="Calibri" w:cs="Calibri"/>
-                <w:sz w:val="20"/>
-                <w:szCs w:val="20"/>
-              </w:rPr>
-              <w:t>}</w:t>
-            </w:r>
-          </w:p>
-        </w:tc>
-        <w:tc>
-          <w:tcPr>
-            <w:tcW w:w="7371" w:type="dxa"/>
-            <w:gridSpan w:val="5"/>
+              <w:t>${harga}</w:t>
+            </w:r>
+          </w:p>
+        </w:tc>
+        <w:tc>
+          <w:tcPr>
+            <w:tcW w:w="7229" w:type="dxa"/>
             <w:tcMar>
               <w:top w:w="0" w:type="dxa"/>
               <w:left w:w="45" w:type="dxa"/>
@@ -2086,15 +1712,37 @@
                 <w:sz w:val="20"/>
                 <w:szCs w:val="20"/>
               </w:rPr>
-              <w:t>${bukti}</w:t>
+              <w:t>${</w:t>
+            </w:r>
+            <w:r>
+              <w:rPr>
+                <w:rFonts w:ascii="Calibri" w:eastAsia="Times New Roman" w:hAnsi="Calibri" w:cs="Calibri"/>
+                <w:sz w:val="20"/>
+                <w:szCs w:val="20"/>
+              </w:rPr>
+              <w:t>nik</w:t>
+            </w:r>
+            <w:r>
+              <w:rPr>
+                <w:rFonts w:ascii="Calibri" w:eastAsia="Times New Roman" w:hAnsi="Calibri" w:cs="Calibri"/>
+                <w:sz w:val="20"/>
+                <w:szCs w:val="20"/>
+              </w:rPr>
+              <w:t>_tag</w:t>
+            </w:r>
+            <w:r>
+              <w:rPr>
+                <w:rFonts w:ascii="Calibri" w:eastAsia="Times New Roman" w:hAnsi="Calibri" w:cs="Calibri"/>
+                <w:sz w:val="20"/>
+                <w:szCs w:val="20"/>
+              </w:rPr>
+              <w:t>}</w:t>
             </w:r>
           </w:p>
         </w:tc>
       </w:tr>
       <w:tr>
         <w:trPr>
-          <w:gridAfter w:val="1"/>
-          <w:wAfter w:w="396" w:type="dxa"/>
           <w:trHeight w:val="300"/>
         </w:trPr>
         <w:tc>
@@ -2123,7 +1771,7 @@
         </w:tc>
         <w:tc>
           <w:tcPr>
-            <w:tcW w:w="1559" w:type="dxa"/>
+            <w:tcW w:w="1701" w:type="dxa"/>
             <w:vMerge w:val="restart"/>
             <w:vAlign w:val="center"/>
           </w:tcPr>
@@ -2142,30 +1790,13 @@
                 <w:sz w:val="20"/>
                 <w:szCs w:val="20"/>
               </w:rPr>
-              <w:t>${total_</w:t>
-            </w:r>
-            <w:r>
-              <w:rPr>
-                <w:rFonts w:ascii="Calibri" w:eastAsia="Times New Roman" w:hAnsi="Calibri" w:cs="Calibri"/>
-                <w:sz w:val="20"/>
-                <w:szCs w:val="20"/>
-              </w:rPr>
-              <w:t>harga</w:t>
-            </w:r>
-            <w:r>
-              <w:rPr>
-                <w:rFonts w:ascii="Calibri" w:eastAsia="Times New Roman" w:hAnsi="Calibri" w:cs="Calibri"/>
-                <w:sz w:val="20"/>
-                <w:szCs w:val="20"/>
-              </w:rPr>
-              <w:t>}</w:t>
-            </w:r>
-          </w:p>
-        </w:tc>
-        <w:tc>
-          <w:tcPr>
-            <w:tcW w:w="7371" w:type="dxa"/>
-            <w:gridSpan w:val="5"/>
+              <w:t>${total_harga}</w:t>
+            </w:r>
+          </w:p>
+        </w:tc>
+        <w:tc>
+          <w:tcPr>
+            <w:tcW w:w="7229" w:type="dxa"/>
             <w:vMerge w:val="restart"/>
             <w:shd w:val="clear" w:color="auto" w:fill="000000" w:themeFill="text1"/>
             <w:tcMar>
@@ -2191,8 +1822,6 @@
       </w:tr>
       <w:tr>
         <w:trPr>
-          <w:gridAfter w:val="1"/>
-          <w:wAfter w:w="396" w:type="dxa"/>
           <w:trHeight w:val="315"/>
         </w:trPr>
         <w:tc>
@@ -2225,7 +1854,7 @@
         </w:tc>
         <w:tc>
           <w:tcPr>
-            <w:tcW w:w="1559" w:type="dxa"/>
+            <w:tcW w:w="1701" w:type="dxa"/>
             <w:vMerge/>
           </w:tcPr>
           <w:p>
@@ -2243,8 +1872,7 @@
         </w:tc>
         <w:tc>
           <w:tcPr>
-            <w:tcW w:w="7371" w:type="dxa"/>
-            <w:gridSpan w:val="5"/>
+            <w:tcW w:w="7229" w:type="dxa"/>
             <w:vMerge/>
             <w:shd w:val="clear" w:color="auto" w:fill="000000" w:themeFill="text1"/>
             <w:vAlign w:val="center"/>
@@ -2978,7 +2606,7 @@
         </mc:Choice>
         <mc:Fallback>
           <w:pict>
-            <v:line w14:anchorId="3FC322DC" id="Straight Connector 1" o:spid="_x0000_s1026" style="position:absolute;z-index:251665408;visibility:visible;mso-wrap-style:square;mso-width-percent:0;mso-height-percent:0;mso-wrap-distance-left:9pt;mso-wrap-distance-top:0;mso-wrap-distance-right:9pt;mso-wrap-distance-bottom:0;mso-position-horizontal:absolute;mso-position-horizontal-relative:text;mso-position-vertical:absolute;mso-position-vertical-relative:text;mso-width-percent:0;mso-height-percent:0;mso-width-relative:margin;mso-height-relative:margin" from="-3.65pt,10.65pt" to="682.35pt,10.65pt" o:gfxdata="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" strokecolor="black [3213]" strokeweight="1.5pt">
+            <v:line w14:anchorId="3FC322DC" id="Straight Connector 1" o:spid="_x0000_s1026" style="position:absolute;z-index:251665408;visibility:visible;mso-wrap-style:square;mso-width-percent:0;mso-height-percent:0;mso-wrap-distance-left:9pt;mso-wrap-distance-top:0;mso-wrap-distance-right:9pt;mso-wrap-distance-bottom:0;mso-position-horizontal:absolute;mso-position-horizontal-relative:text;mso-position-vertical:absolute;mso-position-vertical-relative:text;mso-width-percent:0;mso-height-percent:0;mso-width-relative:margin;mso-height-relative:margin" from="-3.65pt,10.65pt" to="682.35pt,10.65pt" o:gfxdata="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" strokecolor="black [3213]" strokeweight="1.5pt">
               <v:stroke joinstyle="miter"/>
             </v:line>
           </w:pict>

</xml_diff>

<commit_message>
Add handphone field to daftar_pulsa_mitras table and update related logic in PulsaController
</commit_message>
<xml_diff>
--- a/storage/app/public/templates/uzvdQmXrt7hesC2ULRZVQhmcQEkTJdIwIJvKALmX.docx
+++ b/storage/app/public/templates/uzvdQmXrt7hesC2ULRZVQhmcQEkTJdIwIJvKALmX.docx
@@ -1620,7 +1620,23 @@
                 <w:sz w:val="20"/>
                 <w:szCs w:val="20"/>
               </w:rPr>
-              <w:t>${no_hp}</w:t>
+              <w:t>${</w:t>
+            </w:r>
+            <w:r>
+              <w:rPr>
+                <w:rFonts w:ascii="Calibri" w:eastAsia="Times New Roman" w:hAnsi="Calibri" w:cs="Calibri"/>
+                <w:sz w:val="20"/>
+                <w:szCs w:val="20"/>
+              </w:rPr>
+              <w:t>handphone</w:t>
+            </w:r>
+            <w:r>
+              <w:rPr>
+                <w:rFonts w:ascii="Calibri" w:eastAsia="Times New Roman" w:hAnsi="Calibri" w:cs="Calibri"/>
+                <w:sz w:val="20"/>
+                <w:szCs w:val="20"/>
+              </w:rPr>
+              <w:t>}</w:t>
             </w:r>
           </w:p>
         </w:tc>

</xml_diff>

<commit_message>
Update template height in Cetak helper and modify corresponding DOCX template
</commit_message>
<xml_diff>
--- a/storage/app/public/templates/uzvdQmXrt7hesC2ULRZVQhmcQEkTJdIwIJvKALmX.docx
+++ b/storage/app/public/templates/uzvdQmXrt7hesC2ULRZVQhmcQEkTJdIwIJvKALmX.docx
@@ -21,14 +21,9 @@
         <w:tblLook w:val="04A0" w:firstRow="1" w:lastRow="0" w:firstColumn="1" w:lastColumn="0" w:noHBand="0" w:noVBand="1"/>
       </w:tblPr>
       <w:tblGrid>
-        <w:gridCol w:w="557"/>
-        <w:gridCol w:w="853"/>
+        <w:gridCol w:w="1410"/>
         <w:gridCol w:w="283"/>
-        <w:gridCol w:w="567"/>
-        <w:gridCol w:w="1709"/>
-        <w:gridCol w:w="1560"/>
-        <w:gridCol w:w="1701"/>
-        <w:gridCol w:w="7229"/>
+        <w:gridCol w:w="12766"/>
       </w:tblGrid>
       <w:tr>
         <w:trPr>
@@ -38,7 +33,7 @@
         <w:tc>
           <w:tcPr>
             <w:tcW w:w="14459" w:type="dxa"/>
-            <w:gridSpan w:val="8"/>
+            <w:gridSpan w:val="3"/>
             <w:tcBorders>
               <w:top w:val="nil"/>
               <w:left w:val="nil"/>
@@ -65,8 +60,9 @@
                 <w:sz w:val="28"/>
                 <w:szCs w:val="28"/>
               </w:rPr>
-              <w:t xml:space="preserve">Tanda Terima Pulsa </w:t>
-            </w:r>
+              <w:t xml:space="preserve">Tanda </w:t>
+            </w:r>
+            <w:proofErr w:type="spellStart"/>
             <w:r>
               <w:rPr>
                 <w:rFonts w:eastAsia="Times New Roman" w:cstheme="minorHAnsi"/>
@@ -75,8 +71,9 @@
                 <w:sz w:val="28"/>
                 <w:szCs w:val="28"/>
               </w:rPr>
-              <w:t>${</w:t>
-            </w:r>
+              <w:t>Terima</w:t>
+            </w:r>
+            <w:proofErr w:type="spellEnd"/>
             <w:r>
               <w:rPr>
                 <w:rFonts w:eastAsia="Times New Roman" w:cstheme="minorHAnsi"/>
@@ -85,8 +82,52 @@
                 <w:sz w:val="28"/>
                 <w:szCs w:val="28"/>
               </w:rPr>
+              <w:t xml:space="preserve"> </w:t>
+            </w:r>
+            <w:proofErr w:type="spellStart"/>
+            <w:r>
+              <w:rPr>
+                <w:rFonts w:eastAsia="Times New Roman" w:cstheme="minorHAnsi"/>
+                <w:b/>
+                <w:bCs/>
+                <w:sz w:val="28"/>
+                <w:szCs w:val="28"/>
+              </w:rPr>
+              <w:t>Pulsa</w:t>
+            </w:r>
+            <w:proofErr w:type="spellEnd"/>
+            <w:r>
+              <w:rPr>
+                <w:rFonts w:eastAsia="Times New Roman" w:cstheme="minorHAnsi"/>
+                <w:b/>
+                <w:bCs/>
+                <w:sz w:val="28"/>
+                <w:szCs w:val="28"/>
+              </w:rPr>
+              <w:t xml:space="preserve"> </w:t>
+            </w:r>
+            <w:r>
+              <w:rPr>
+                <w:rFonts w:eastAsia="Times New Roman" w:cstheme="minorHAnsi"/>
+                <w:b/>
+                <w:bCs/>
+                <w:sz w:val="28"/>
+                <w:szCs w:val="28"/>
+              </w:rPr>
+              <w:t>${</w:t>
+            </w:r>
+            <w:proofErr w:type="spellStart"/>
+            <w:r>
+              <w:rPr>
+                <w:rFonts w:eastAsia="Times New Roman" w:cstheme="minorHAnsi"/>
+                <w:b/>
+                <w:bCs/>
+                <w:sz w:val="28"/>
+                <w:szCs w:val="28"/>
+              </w:rPr>
               <w:t>nama_kegiatan</w:t>
             </w:r>
+            <w:proofErr w:type="spellEnd"/>
             <w:r>
               <w:rPr>
                 <w:rFonts w:eastAsia="Times New Roman" w:cstheme="minorHAnsi"/>
@@ -108,7 +149,7 @@
         <w:tc>
           <w:tcPr>
             <w:tcW w:w="14459" w:type="dxa"/>
-            <w:gridSpan w:val="8"/>
+            <w:gridSpan w:val="3"/>
             <w:tcBorders>
               <w:top w:val="nil"/>
               <w:left w:val="nil"/>
@@ -145,7 +186,29 @@
                 <w:sz w:val="28"/>
                 <w:szCs w:val="28"/>
               </w:rPr>
-              <w:t>${kabupaten}</w:t>
+              <w:t>${</w:t>
+            </w:r>
+            <w:proofErr w:type="spellStart"/>
+            <w:r>
+              <w:rPr>
+                <w:rFonts w:eastAsia="Times New Roman" w:cstheme="minorHAnsi"/>
+                <w:b/>
+                <w:bCs/>
+                <w:sz w:val="28"/>
+                <w:szCs w:val="28"/>
+              </w:rPr>
+              <w:t>kabupaten</w:t>
+            </w:r>
+            <w:proofErr w:type="spellEnd"/>
+            <w:r>
+              <w:rPr>
+                <w:rFonts w:eastAsia="Times New Roman" w:cstheme="minorHAnsi"/>
+                <w:b/>
+                <w:bCs/>
+                <w:sz w:val="28"/>
+                <w:szCs w:val="28"/>
+              </w:rPr>
+              <w:t>}</w:t>
             </w:r>
           </w:p>
         </w:tc>
@@ -158,7 +221,7 @@
         <w:tc>
           <w:tcPr>
             <w:tcW w:w="14459" w:type="dxa"/>
-            <w:gridSpan w:val="8"/>
+            <w:gridSpan w:val="3"/>
             <w:tcBorders>
               <w:top w:val="nil"/>
               <w:left w:val="nil"/>
@@ -185,7 +248,6 @@
         <w:tc>
           <w:tcPr>
             <w:tcW w:w="1410" w:type="dxa"/>
-            <w:gridSpan w:val="2"/>
             <w:tcBorders>
               <w:top w:val="nil"/>
               <w:left w:val="nil"/>
@@ -201,6 +263,7 @@
                 <w:szCs w:val="22"/>
               </w:rPr>
             </w:pPr>
+            <w:proofErr w:type="spellStart"/>
             <w:r>
               <w:rPr>
                 <w:rFonts w:eastAsia="Times New Roman" w:cstheme="minorHAnsi"/>
@@ -209,6 +272,7 @@
               </w:rPr>
               <w:t>Kegiatan</w:t>
             </w:r>
+            <w:proofErr w:type="spellEnd"/>
           </w:p>
         </w:tc>
         <w:tc>
@@ -243,7 +307,6 @@
         <w:tc>
           <w:tcPr>
             <w:tcW w:w="12766" w:type="dxa"/>
-            <w:gridSpan w:val="5"/>
             <w:tcBorders>
               <w:top w:val="nil"/>
               <w:left w:val="nil"/>
@@ -271,7 +334,25 @@
                 <w:sz w:val="22"/>
                 <w:szCs w:val="22"/>
               </w:rPr>
-              <w:t>${kegiatan}</w:t>
+              <w:t>${</w:t>
+            </w:r>
+            <w:proofErr w:type="spellStart"/>
+            <w:r>
+              <w:rPr>
+                <w:rFonts w:eastAsia="Times New Roman" w:cstheme="minorHAnsi"/>
+                <w:sz w:val="22"/>
+                <w:szCs w:val="22"/>
+              </w:rPr>
+              <w:t>kegiatan</w:t>
+            </w:r>
+            <w:proofErr w:type="spellEnd"/>
+            <w:r>
+              <w:rPr>
+                <w:rFonts w:eastAsia="Times New Roman" w:cstheme="minorHAnsi"/>
+                <w:sz w:val="22"/>
+                <w:szCs w:val="22"/>
+              </w:rPr>
+              <w:t>}</w:t>
             </w:r>
           </w:p>
         </w:tc>
@@ -284,7 +365,6 @@
         <w:tc>
           <w:tcPr>
             <w:tcW w:w="1410" w:type="dxa"/>
-            <w:gridSpan w:val="2"/>
             <w:tcBorders>
               <w:top w:val="nil"/>
               <w:left w:val="nil"/>
@@ -342,7 +422,6 @@
         <w:tc>
           <w:tcPr>
             <w:tcW w:w="12766" w:type="dxa"/>
-            <w:gridSpan w:val="5"/>
             <w:tcBorders>
               <w:top w:val="nil"/>
               <w:left w:val="nil"/>
@@ -365,6 +444,7 @@
               </w:rPr>
               <w:t>${</w:t>
             </w:r>
+            <w:proofErr w:type="spellStart"/>
             <w:r>
               <w:rPr>
                 <w:rFonts w:eastAsia="Times New Roman" w:cstheme="minorHAnsi"/>
@@ -373,6 +453,7 @@
               </w:rPr>
               <w:t>kro</w:t>
             </w:r>
+            <w:proofErr w:type="spellEnd"/>
             <w:r>
               <w:rPr>
                 <w:rFonts w:eastAsia="Times New Roman" w:cstheme="minorHAnsi"/>
@@ -392,7 +473,6 @@
         <w:tc>
           <w:tcPr>
             <w:tcW w:w="1410" w:type="dxa"/>
-            <w:gridSpan w:val="2"/>
             <w:tcBorders>
               <w:top w:val="nil"/>
               <w:left w:val="nil"/>
@@ -450,7 +530,6 @@
         <w:tc>
           <w:tcPr>
             <w:tcW w:w="12766" w:type="dxa"/>
-            <w:gridSpan w:val="5"/>
             <w:tcBorders>
               <w:top w:val="nil"/>
               <w:left w:val="nil"/>
@@ -473,6 +552,7 @@
               </w:rPr>
               <w:t>${</w:t>
             </w:r>
+            <w:proofErr w:type="spellStart"/>
             <w:r>
               <w:rPr>
                 <w:rFonts w:eastAsia="Times New Roman" w:cstheme="minorHAnsi"/>
@@ -481,6 +561,7 @@
               </w:rPr>
               <w:t>ro</w:t>
             </w:r>
+            <w:proofErr w:type="spellEnd"/>
             <w:r>
               <w:rPr>
                 <w:rFonts w:eastAsia="Times New Roman" w:cstheme="minorHAnsi"/>
@@ -500,7 +581,6 @@
         <w:tc>
           <w:tcPr>
             <w:tcW w:w="1410" w:type="dxa"/>
-            <w:gridSpan w:val="2"/>
             <w:tcBorders>
               <w:top w:val="nil"/>
               <w:left w:val="nil"/>
@@ -516,6 +596,7 @@
                 <w:szCs w:val="22"/>
               </w:rPr>
             </w:pPr>
+            <w:proofErr w:type="spellStart"/>
             <w:r>
               <w:rPr>
                 <w:rFonts w:eastAsia="Times New Roman" w:cstheme="minorHAnsi"/>
@@ -524,6 +605,7 @@
               </w:rPr>
               <w:t>Komponen</w:t>
             </w:r>
+            <w:proofErr w:type="spellEnd"/>
           </w:p>
         </w:tc>
         <w:tc>
@@ -558,7 +640,6 @@
         <w:tc>
           <w:tcPr>
             <w:tcW w:w="12766" w:type="dxa"/>
-            <w:gridSpan w:val="5"/>
             <w:tcBorders>
               <w:top w:val="nil"/>
               <w:left w:val="nil"/>
@@ -581,6 +662,7 @@
               </w:rPr>
               <w:t>${</w:t>
             </w:r>
+            <w:proofErr w:type="spellStart"/>
             <w:r>
               <w:rPr>
                 <w:rFonts w:eastAsia="Times New Roman" w:cstheme="minorHAnsi"/>
@@ -589,6 +671,7 @@
               </w:rPr>
               <w:t>komponen</w:t>
             </w:r>
+            <w:proofErr w:type="spellEnd"/>
             <w:r>
               <w:rPr>
                 <w:rFonts w:eastAsia="Times New Roman" w:cstheme="minorHAnsi"/>
@@ -608,7 +691,6 @@
         <w:tc>
           <w:tcPr>
             <w:tcW w:w="1410" w:type="dxa"/>
-            <w:gridSpan w:val="2"/>
             <w:tcBorders>
               <w:top w:val="nil"/>
               <w:left w:val="nil"/>
@@ -630,8 +712,18 @@
                 <w:sz w:val="22"/>
                 <w:szCs w:val="22"/>
               </w:rPr>
-              <w:t>Sub Komponen</w:t>
-            </w:r>
+              <w:t xml:space="preserve">Sub </w:t>
+            </w:r>
+            <w:proofErr w:type="spellStart"/>
+            <w:r>
+              <w:rPr>
+                <w:rFonts w:eastAsia="Times New Roman" w:cstheme="minorHAnsi"/>
+                <w:sz w:val="22"/>
+                <w:szCs w:val="22"/>
+              </w:rPr>
+              <w:t>Komponen</w:t>
+            </w:r>
+            <w:proofErr w:type="spellEnd"/>
           </w:p>
         </w:tc>
         <w:tc>
@@ -666,7 +758,6 @@
         <w:tc>
           <w:tcPr>
             <w:tcW w:w="12766" w:type="dxa"/>
-            <w:gridSpan w:val="5"/>
             <w:tcBorders>
               <w:top w:val="nil"/>
               <w:left w:val="nil"/>
@@ -716,7 +807,6 @@
         <w:tc>
           <w:tcPr>
             <w:tcW w:w="1410" w:type="dxa"/>
-            <w:gridSpan w:val="2"/>
             <w:tcBorders>
               <w:top w:val="nil"/>
               <w:left w:val="nil"/>
@@ -774,7 +864,6 @@
         <w:tc>
           <w:tcPr>
             <w:tcW w:w="12766" w:type="dxa"/>
-            <w:gridSpan w:val="5"/>
             <w:tcBorders>
               <w:top w:val="nil"/>
               <w:left w:val="nil"/>
@@ -797,6 +886,7 @@
               </w:rPr>
               <w:t>${</w:t>
             </w:r>
+            <w:proofErr w:type="spellStart"/>
             <w:r>
               <w:rPr>
                 <w:rFonts w:eastAsia="Times New Roman" w:cstheme="minorHAnsi"/>
@@ -805,6 +895,7 @@
               </w:rPr>
               <w:t>akun</w:t>
             </w:r>
+            <w:proofErr w:type="spellEnd"/>
             <w:r>
               <w:rPr>
                 <w:rFonts w:eastAsia="Times New Roman" w:cstheme="minorHAnsi"/>
@@ -824,7 +915,6 @@
         <w:tc>
           <w:tcPr>
             <w:tcW w:w="1410" w:type="dxa"/>
-            <w:gridSpan w:val="2"/>
             <w:tcBorders>
               <w:top w:val="nil"/>
               <w:left w:val="nil"/>
@@ -883,7 +973,6 @@
         <w:tc>
           <w:tcPr>
             <w:tcW w:w="12766" w:type="dxa"/>
-            <w:gridSpan w:val="5"/>
             <w:tcBorders>
               <w:top w:val="nil"/>
               <w:left w:val="nil"/>
@@ -933,7 +1022,6 @@
         <w:tc>
           <w:tcPr>
             <w:tcW w:w="1410" w:type="dxa"/>
-            <w:gridSpan w:val="2"/>
             <w:tcBorders>
               <w:top w:val="nil"/>
               <w:left w:val="nil"/>
@@ -991,7 +1079,6 @@
         <w:tc>
           <w:tcPr>
             <w:tcW w:w="12766" w:type="dxa"/>
-            <w:gridSpan w:val="5"/>
             <w:tcBorders>
               <w:top w:val="nil"/>
               <w:left w:val="nil"/>
@@ -1019,7 +1106,25 @@
                 <w:sz w:val="22"/>
                 <w:szCs w:val="22"/>
               </w:rPr>
-              <w:t>${mak}</w:t>
+              <w:t>${</w:t>
+            </w:r>
+            <w:proofErr w:type="spellStart"/>
+            <w:r>
+              <w:rPr>
+                <w:rFonts w:eastAsia="Times New Roman" w:cstheme="minorHAnsi"/>
+                <w:sz w:val="22"/>
+                <w:szCs w:val="22"/>
+              </w:rPr>
+              <w:t>mak</w:t>
+            </w:r>
+            <w:proofErr w:type="spellEnd"/>
+            <w:r>
+              <w:rPr>
+                <w:rFonts w:eastAsia="Times New Roman" w:cstheme="minorHAnsi"/>
+                <w:sz w:val="22"/>
+                <w:szCs w:val="22"/>
+              </w:rPr>
+              <w:t>}</w:t>
             </w:r>
           </w:p>
         </w:tc>
@@ -1032,7 +1137,6 @@
         <w:tc>
           <w:tcPr>
             <w:tcW w:w="1410" w:type="dxa"/>
-            <w:gridSpan w:val="2"/>
             <w:tcBorders>
               <w:top w:val="nil"/>
               <w:left w:val="nil"/>
@@ -1091,7 +1195,6 @@
         <w:tc>
           <w:tcPr>
             <w:tcW w:w="12766" w:type="dxa"/>
-            <w:gridSpan w:val="5"/>
             <w:tcBorders>
               <w:top w:val="nil"/>
               <w:left w:val="nil"/>
@@ -1120,11 +1223,58 @@
                 <w:sz w:val="22"/>
                 <w:szCs w:val="22"/>
               </w:rPr>
-              <w:t>${bulan}</w:t>
+              <w:t>${</w:t>
+            </w:r>
+            <w:proofErr w:type="spellStart"/>
+            <w:r>
+              <w:rPr>
+                <w:rFonts w:eastAsia="Times New Roman" w:cstheme="minorHAnsi"/>
+                <w:sz w:val="22"/>
+                <w:szCs w:val="22"/>
+              </w:rPr>
+              <w:t>bulan</w:t>
+            </w:r>
+            <w:proofErr w:type="spellEnd"/>
+            <w:r>
+              <w:rPr>
+                <w:rFonts w:eastAsia="Times New Roman" w:cstheme="minorHAnsi"/>
+                <w:sz w:val="22"/>
+                <w:szCs w:val="22"/>
+              </w:rPr>
+              <w:t>}</w:t>
             </w:r>
           </w:p>
         </w:tc>
       </w:tr>
+    </w:tbl>
+    <w:p/>
+    <w:tbl>
+      <w:tblPr>
+        <w:tblW w:w="14459" w:type="dxa"/>
+        <w:tblInd w:w="-5" w:type="dxa"/>
+        <w:tblBorders>
+          <w:top w:val="single" w:sz="4" w:space="0" w:color="auto"/>
+          <w:left w:val="single" w:sz="4" w:space="0" w:color="auto"/>
+          <w:bottom w:val="single" w:sz="4" w:space="0" w:color="auto"/>
+          <w:right w:val="single" w:sz="4" w:space="0" w:color="auto"/>
+          <w:insideH w:val="single" w:sz="4" w:space="0" w:color="auto"/>
+          <w:insideV w:val="single" w:sz="4" w:space="0" w:color="auto"/>
+        </w:tblBorders>
+        <w:tblLayout w:type="fixed"/>
+        <w:tblCellMar>
+          <w:left w:w="0" w:type="dxa"/>
+          <w:right w:w="0" w:type="dxa"/>
+        </w:tblCellMar>
+        <w:tblLook w:val="04A0" w:firstRow="1" w:lastRow="0" w:firstColumn="1" w:lastColumn="0" w:noHBand="0" w:noVBand="1"/>
+      </w:tblPr>
+      <w:tblGrid>
+        <w:gridCol w:w="557"/>
+        <w:gridCol w:w="1703"/>
+        <w:gridCol w:w="1709"/>
+        <w:gridCol w:w="1560"/>
+        <w:gridCol w:w="1701"/>
+        <w:gridCol w:w="7229"/>
+      </w:tblGrid>
       <w:tr>
         <w:trPr>
           <w:trHeight w:val="255"/>
@@ -1166,7 +1316,6 @@
         <w:tc>
           <w:tcPr>
             <w:tcW w:w="1703" w:type="dxa"/>
-            <w:gridSpan w:val="3"/>
             <w:tcBorders>
               <w:top w:val="single" w:sz="4" w:space="0" w:color="auto"/>
             </w:tcBorders>
@@ -1303,8 +1452,20 @@
                 <w:sz w:val="20"/>
                 <w:szCs w:val="20"/>
               </w:rPr>
-              <w:t>Harga Pulsa</w:t>
-            </w:r>
+              <w:t xml:space="preserve">Harga </w:t>
+            </w:r>
+            <w:proofErr w:type="spellStart"/>
+            <w:r>
+              <w:rPr>
+                <w:rFonts w:ascii="Calibri" w:eastAsia="Times New Roman" w:hAnsi="Calibri" w:cs="Calibri"/>
+                <w:b/>
+                <w:bCs/>
+                <w:sz w:val="20"/>
+                <w:szCs w:val="20"/>
+              </w:rPr>
+              <w:t>Pulsa</w:t>
+            </w:r>
+            <w:proofErr w:type="spellEnd"/>
           </w:p>
         </w:tc>
         <w:tc>
@@ -1386,7 +1547,6 @@
         <w:tc>
           <w:tcPr>
             <w:tcW w:w="1703" w:type="dxa"/>
-            <w:gridSpan w:val="3"/>
             <w:vAlign w:val="center"/>
           </w:tcPr>
           <w:p>
@@ -1564,14 +1724,31 @@
                 <w:sz w:val="20"/>
                 <w:szCs w:val="20"/>
               </w:rPr>
-              <w:t>${spj_no}</w:t>
+              <w:t>${</w:t>
+            </w:r>
+            <w:proofErr w:type="spellStart"/>
+            <w:r>
+              <w:rPr>
+                <w:rFonts w:ascii="Calibri" w:eastAsia="Times New Roman" w:hAnsi="Calibri" w:cs="Calibri"/>
+                <w:sz w:val="20"/>
+                <w:szCs w:val="20"/>
+              </w:rPr>
+              <w:t>spj_no</w:t>
+            </w:r>
+            <w:proofErr w:type="spellEnd"/>
+            <w:r>
+              <w:rPr>
+                <w:rFonts w:ascii="Calibri" w:eastAsia="Times New Roman" w:hAnsi="Calibri" w:cs="Calibri"/>
+                <w:sz w:val="20"/>
+                <w:szCs w:val="20"/>
+              </w:rPr>
+              <w:t>}</w:t>
             </w:r>
           </w:p>
         </w:tc>
         <w:tc>
           <w:tcPr>
             <w:tcW w:w="1703" w:type="dxa"/>
-            <w:gridSpan w:val="3"/>
             <w:vAlign w:val="center"/>
           </w:tcPr>
           <w:p>
@@ -1620,23 +1797,7 @@
                 <w:sz w:val="20"/>
                 <w:szCs w:val="20"/>
               </w:rPr>
-              <w:t>${</w:t>
-            </w:r>
-            <w:r>
-              <w:rPr>
-                <w:rFonts w:ascii="Calibri" w:eastAsia="Times New Roman" w:hAnsi="Calibri" w:cs="Calibri"/>
-                <w:sz w:val="20"/>
-                <w:szCs w:val="20"/>
-              </w:rPr>
-              <w:t>handphone</w:t>
-            </w:r>
-            <w:r>
-              <w:rPr>
-                <w:rFonts w:ascii="Calibri" w:eastAsia="Times New Roman" w:hAnsi="Calibri" w:cs="Calibri"/>
-                <w:sz w:val="20"/>
-                <w:szCs w:val="20"/>
-              </w:rPr>
-              <w:t>}</w:t>
+              <w:t>${handphone}</w:t>
             </w:r>
           </w:p>
         </w:tc>
@@ -1698,7 +1859,25 @@
                 <w:sz w:val="20"/>
                 <w:szCs w:val="20"/>
               </w:rPr>
-              <w:t>${harga}</w:t>
+              <w:t>${</w:t>
+            </w:r>
+            <w:proofErr w:type="spellStart"/>
+            <w:r>
+              <w:rPr>
+                <w:rFonts w:ascii="Calibri" w:eastAsia="Times New Roman" w:hAnsi="Calibri" w:cs="Calibri"/>
+                <w:sz w:val="20"/>
+                <w:szCs w:val="20"/>
+              </w:rPr>
+              <w:t>harga</w:t>
+            </w:r>
+            <w:proofErr w:type="spellEnd"/>
+            <w:r>
+              <w:rPr>
+                <w:rFonts w:ascii="Calibri" w:eastAsia="Times New Roman" w:hAnsi="Calibri" w:cs="Calibri"/>
+                <w:sz w:val="20"/>
+                <w:szCs w:val="20"/>
+              </w:rPr>
+              <w:t>}</w:t>
             </w:r>
           </w:p>
         </w:tc>
@@ -1730,22 +1909,16 @@
               </w:rPr>
               <w:t>${</w:t>
             </w:r>
-            <w:r>
-              <w:rPr>
-                <w:rFonts w:ascii="Calibri" w:eastAsia="Times New Roman" w:hAnsi="Calibri" w:cs="Calibri"/>
-                <w:sz w:val="20"/>
-                <w:szCs w:val="20"/>
-              </w:rPr>
-              <w:t>nik</w:t>
-            </w:r>
-            <w:r>
-              <w:rPr>
-                <w:rFonts w:ascii="Calibri" w:eastAsia="Times New Roman" w:hAnsi="Calibri" w:cs="Calibri"/>
-                <w:sz w:val="20"/>
-                <w:szCs w:val="20"/>
-              </w:rPr>
-              <w:t>_tag</w:t>
-            </w:r>
+            <w:proofErr w:type="spellStart"/>
+            <w:r>
+              <w:rPr>
+                <w:rFonts w:ascii="Calibri" w:eastAsia="Times New Roman" w:hAnsi="Calibri" w:cs="Calibri"/>
+                <w:sz w:val="20"/>
+                <w:szCs w:val="20"/>
+              </w:rPr>
+              <w:t>nik_tag</w:t>
+            </w:r>
+            <w:proofErr w:type="spellEnd"/>
             <w:r>
               <w:rPr>
                 <w:rFonts w:ascii="Calibri" w:eastAsia="Times New Roman" w:hAnsi="Calibri" w:cs="Calibri"/>
@@ -1764,7 +1937,7 @@
         <w:tc>
           <w:tcPr>
             <w:tcW w:w="5529" w:type="dxa"/>
-            <w:gridSpan w:val="6"/>
+            <w:gridSpan w:val="4"/>
           </w:tcPr>
           <w:p>
             <w:pPr>
@@ -1775,6 +1948,7 @@
                 <w:szCs w:val="20"/>
               </w:rPr>
             </w:pPr>
+            <w:proofErr w:type="spellStart"/>
             <w:r>
               <w:rPr>
                 <w:rFonts w:ascii="Calibri" w:eastAsia="Times New Roman" w:hAnsi="Calibri" w:cs="Calibri"/>
@@ -1783,6 +1957,7 @@
               </w:rPr>
               <w:t>Jumlah</w:t>
             </w:r>
+            <w:proofErr w:type="spellEnd"/>
           </w:p>
         </w:tc>
         <w:tc>
@@ -1806,7 +1981,25 @@
                 <w:sz w:val="20"/>
                 <w:szCs w:val="20"/>
               </w:rPr>
-              <w:t>${total_harga}</w:t>
+              <w:t>${</w:t>
+            </w:r>
+            <w:proofErr w:type="spellStart"/>
+            <w:r>
+              <w:rPr>
+                <w:rFonts w:ascii="Calibri" w:eastAsia="Times New Roman" w:hAnsi="Calibri" w:cs="Calibri"/>
+                <w:sz w:val="20"/>
+                <w:szCs w:val="20"/>
+              </w:rPr>
+              <w:t>total_harga</w:t>
+            </w:r>
+            <w:proofErr w:type="spellEnd"/>
+            <w:r>
+              <w:rPr>
+                <w:rFonts w:ascii="Calibri" w:eastAsia="Times New Roman" w:hAnsi="Calibri" w:cs="Calibri"/>
+                <w:sz w:val="20"/>
+                <w:szCs w:val="20"/>
+              </w:rPr>
+              <w:t>}</w:t>
             </w:r>
           </w:p>
         </w:tc>
@@ -1843,7 +2036,7 @@
         <w:tc>
           <w:tcPr>
             <w:tcW w:w="5529" w:type="dxa"/>
-            <w:gridSpan w:val="6"/>
+            <w:gridSpan w:val="4"/>
           </w:tcPr>
           <w:p>
             <w:pPr>
@@ -1864,7 +2057,29 @@
                 <w:sz w:val="20"/>
                 <w:szCs w:val="20"/>
               </w:rPr>
-              <w:t>${terbilang_total}</w:t>
+              <w:t>${</w:t>
+            </w:r>
+            <w:proofErr w:type="spellStart"/>
+            <w:r>
+              <w:rPr>
+                <w:rFonts w:ascii="Calibri" w:eastAsia="Times New Roman" w:hAnsi="Calibri" w:cs="Calibri"/>
+                <w:b/>
+                <w:bCs/>
+                <w:sz w:val="20"/>
+                <w:szCs w:val="20"/>
+              </w:rPr>
+              <w:t>terbilang_total</w:t>
+            </w:r>
+            <w:proofErr w:type="spellEnd"/>
+            <w:r>
+              <w:rPr>
+                <w:rFonts w:ascii="Calibri" w:eastAsia="Times New Roman" w:hAnsi="Calibri" w:cs="Calibri"/>
+                <w:b/>
+                <w:bCs/>
+                <w:sz w:val="20"/>
+                <w:szCs w:val="20"/>
+              </w:rPr>
+              <w:t>}</w:t>
             </w:r>
           </w:p>
         </w:tc>
@@ -1945,8 +2160,18 @@
                 <w:sz w:val="22"/>
                 <w:szCs w:val="22"/>
               </w:rPr>
-              <w:t>Setuju Dibayar</w:t>
-            </w:r>
+              <w:t xml:space="preserve">Setuju </w:t>
+            </w:r>
+            <w:proofErr w:type="spellStart"/>
+            <w:r>
+              <w:rPr>
+                <w:rFonts w:cstheme="minorHAnsi"/>
+                <w:sz w:val="22"/>
+                <w:szCs w:val="22"/>
+              </w:rPr>
+              <w:t>Dibayar</w:t>
+            </w:r>
+            <w:proofErr w:type="spellEnd"/>
           </w:p>
         </w:tc>
         <w:tc>
@@ -1968,15 +2193,51 @@
                 <w:sz w:val="22"/>
                 <w:szCs w:val="22"/>
               </w:rPr>
-              <w:t>${ibukota}</w:t>
-            </w:r>
-            <w:r>
-              <w:rPr>
-                <w:rFonts w:cstheme="minorHAnsi"/>
-                <w:sz w:val="22"/>
-                <w:szCs w:val="22"/>
-              </w:rPr>
-              <w:t>, ${tanggal_spj}</w:t>
+              <w:t>${</w:t>
+            </w:r>
+            <w:proofErr w:type="spellStart"/>
+            <w:r>
+              <w:rPr>
+                <w:rFonts w:cstheme="minorHAnsi"/>
+                <w:sz w:val="22"/>
+                <w:szCs w:val="22"/>
+              </w:rPr>
+              <w:t>ibukota</w:t>
+            </w:r>
+            <w:proofErr w:type="spellEnd"/>
+            <w:r>
+              <w:rPr>
+                <w:rFonts w:cstheme="minorHAnsi"/>
+                <w:sz w:val="22"/>
+                <w:szCs w:val="22"/>
+              </w:rPr>
+              <w:t>}</w:t>
+            </w:r>
+            <w:r>
+              <w:rPr>
+                <w:rFonts w:cstheme="minorHAnsi"/>
+                <w:sz w:val="22"/>
+                <w:szCs w:val="22"/>
+              </w:rPr>
+              <w:t>, ${</w:t>
+            </w:r>
+            <w:proofErr w:type="spellStart"/>
+            <w:r>
+              <w:rPr>
+                <w:rFonts w:cstheme="minorHAnsi"/>
+                <w:sz w:val="22"/>
+                <w:szCs w:val="22"/>
+              </w:rPr>
+              <w:t>tanggal_spj</w:t>
+            </w:r>
+            <w:proofErr w:type="spellEnd"/>
+            <w:r>
+              <w:rPr>
+                <w:rFonts w:cstheme="minorHAnsi"/>
+                <w:sz w:val="22"/>
+                <w:szCs w:val="22"/>
+              </w:rPr>
+              <w:t>}</w:t>
             </w:r>
           </w:p>
         </w:tc>
@@ -1994,14 +2255,52 @@
                 <w:szCs w:val="22"/>
               </w:rPr>
             </w:pPr>
-            <w:r>
-              <w:rPr>
-                <w:rFonts w:cstheme="minorHAnsi"/>
-                <w:sz w:val="22"/>
-                <w:szCs w:val="22"/>
-              </w:rPr>
-              <w:t>Pejabat Pembuat Komitmen</w:t>
-            </w:r>
+            <w:proofErr w:type="spellStart"/>
+            <w:r>
+              <w:rPr>
+                <w:rFonts w:cstheme="minorHAnsi"/>
+                <w:sz w:val="22"/>
+                <w:szCs w:val="22"/>
+              </w:rPr>
+              <w:t>Pejabat</w:t>
+            </w:r>
+            <w:proofErr w:type="spellEnd"/>
+            <w:r>
+              <w:rPr>
+                <w:rFonts w:cstheme="minorHAnsi"/>
+                <w:sz w:val="22"/>
+                <w:szCs w:val="22"/>
+              </w:rPr>
+              <w:t xml:space="preserve"> </w:t>
+            </w:r>
+            <w:proofErr w:type="spellStart"/>
+            <w:r>
+              <w:rPr>
+                <w:rFonts w:cstheme="minorHAnsi"/>
+                <w:sz w:val="22"/>
+                <w:szCs w:val="22"/>
+              </w:rPr>
+              <w:t>Pembuat</w:t>
+            </w:r>
+            <w:proofErr w:type="spellEnd"/>
+            <w:r>
+              <w:rPr>
+                <w:rFonts w:cstheme="minorHAnsi"/>
+                <w:sz w:val="22"/>
+                <w:szCs w:val="22"/>
+              </w:rPr>
+              <w:t xml:space="preserve"> </w:t>
+            </w:r>
+            <w:proofErr w:type="spellStart"/>
+            <w:r>
+              <w:rPr>
+                <w:rFonts w:cstheme="minorHAnsi"/>
+                <w:sz w:val="22"/>
+                <w:szCs w:val="22"/>
+              </w:rPr>
+              <w:t>Komitmen</w:t>
+            </w:r>
+            <w:proofErr w:type="spellEnd"/>
           </w:p>
         </w:tc>
         <w:tc>
@@ -2017,13 +2316,23 @@
                 <w:szCs w:val="22"/>
               </w:rPr>
             </w:pPr>
-            <w:r>
-              <w:rPr>
-                <w:rFonts w:cstheme="minorHAnsi"/>
-                <w:sz w:val="22"/>
-                <w:szCs w:val="22"/>
-              </w:rPr>
-              <w:t>Pembuat Daftar</w:t>
+            <w:proofErr w:type="spellStart"/>
+            <w:r>
+              <w:rPr>
+                <w:rFonts w:cstheme="minorHAnsi"/>
+                <w:sz w:val="22"/>
+                <w:szCs w:val="22"/>
+              </w:rPr>
+              <w:t>Pembuat</w:t>
+            </w:r>
+            <w:proofErr w:type="spellEnd"/>
+            <w:r>
+              <w:rPr>
+                <w:rFonts w:cstheme="minorHAnsi"/>
+                <w:sz w:val="22"/>
+                <w:szCs w:val="22"/>
+              </w:rPr>
+              <w:t xml:space="preserve"> Daftar</w:t>
             </w:r>
           </w:p>
         </w:tc>
@@ -2177,7 +2486,31 @@
                 <w:szCs w:val="22"/>
                 <w:u w:val="single"/>
               </w:rPr>
-              <w:t>${ppk}</w:t>
+              <w:t>${</w:t>
+            </w:r>
+            <w:proofErr w:type="spellStart"/>
+            <w:r>
+              <w:rPr>
+                <w:rFonts w:cstheme="minorHAnsi"/>
+                <w:b/>
+                <w:bCs/>
+                <w:sz w:val="22"/>
+                <w:szCs w:val="22"/>
+                <w:u w:val="single"/>
+              </w:rPr>
+              <w:t>ppk</w:t>
+            </w:r>
+            <w:proofErr w:type="spellEnd"/>
+            <w:r>
+              <w:rPr>
+                <w:rFonts w:cstheme="minorHAnsi"/>
+                <w:b/>
+                <w:bCs/>
+                <w:sz w:val="22"/>
+                <w:szCs w:val="22"/>
+                <w:u w:val="single"/>
+              </w:rPr>
+              <w:t>}</w:t>
             </w:r>
           </w:p>
         </w:tc>
@@ -2206,7 +2539,31 @@
                 <w:szCs w:val="22"/>
                 <w:u w:val="single"/>
               </w:rPr>
-              <w:t>${ketua}</w:t>
+              <w:t>${</w:t>
+            </w:r>
+            <w:proofErr w:type="spellStart"/>
+            <w:r>
+              <w:rPr>
+                <w:rFonts w:cstheme="minorHAnsi"/>
+                <w:b/>
+                <w:bCs/>
+                <w:sz w:val="22"/>
+                <w:szCs w:val="22"/>
+                <w:u w:val="single"/>
+              </w:rPr>
+              <w:t>ketua</w:t>
+            </w:r>
+            <w:proofErr w:type="spellEnd"/>
+            <w:r>
+              <w:rPr>
+                <w:rFonts w:cstheme="minorHAnsi"/>
+                <w:b/>
+                <w:bCs/>
+                <w:sz w:val="22"/>
+                <w:szCs w:val="22"/>
+                <w:u w:val="single"/>
+              </w:rPr>
+              <w:t>}</w:t>
             </w:r>
           </w:p>
         </w:tc>
@@ -2230,7 +2587,25 @@
                 <w:sz w:val="22"/>
                 <w:szCs w:val="22"/>
               </w:rPr>
-              <w:t>NIP. ${nipppk}</w:t>
+              <w:t>NIP. ${</w:t>
+            </w:r>
+            <w:proofErr w:type="spellStart"/>
+            <w:r>
+              <w:rPr>
+                <w:rFonts w:cstheme="minorHAnsi"/>
+                <w:sz w:val="22"/>
+                <w:szCs w:val="22"/>
+              </w:rPr>
+              <w:t>nipppk</w:t>
+            </w:r>
+            <w:proofErr w:type="spellEnd"/>
+            <w:r>
+              <w:rPr>
+                <w:rFonts w:cstheme="minorHAnsi"/>
+                <w:sz w:val="22"/>
+                <w:szCs w:val="22"/>
+              </w:rPr>
+              <w:t>}</w:t>
             </w:r>
           </w:p>
         </w:tc>
@@ -2253,7 +2628,25 @@
                 <w:sz w:val="22"/>
                 <w:szCs w:val="22"/>
               </w:rPr>
-              <w:t>NIP. ${nipketua}</w:t>
+              <w:t>NIP. ${</w:t>
+            </w:r>
+            <w:proofErr w:type="spellStart"/>
+            <w:r>
+              <w:rPr>
+                <w:rFonts w:cstheme="minorHAnsi"/>
+                <w:sz w:val="22"/>
+                <w:szCs w:val="22"/>
+              </w:rPr>
+              <w:t>nipketua</w:t>
+            </w:r>
+            <w:proofErr w:type="spellEnd"/>
+            <w:r>
+              <w:rPr>
+                <w:rFonts w:cstheme="minorHAnsi"/>
+                <w:sz w:val="22"/>
+                <w:szCs w:val="22"/>
+              </w:rPr>
+              <w:t>}</w:t>
             </w:r>
           </w:p>
         </w:tc>
@@ -2449,7 +2842,31 @@
         <w:sz w:val="28"/>
         <w:szCs w:val="28"/>
       </w:rPr>
-      <w:t>${u_kabupaten}</w:t>
+      <w:t>${</w:t>
+    </w:r>
+    <w:proofErr w:type="spellStart"/>
+    <w:r>
+      <w:rPr>
+        <w:rFonts w:ascii="Arial" w:eastAsia="Arial" w:hAnsi="Arial" w:cs="Arial"/>
+        <w:b/>
+        <w:i/>
+        <w:color w:val="000000"/>
+        <w:sz w:val="28"/>
+        <w:szCs w:val="28"/>
+      </w:rPr>
+      <w:t>u_kabupaten</w:t>
+    </w:r>
+    <w:proofErr w:type="spellEnd"/>
+    <w:r>
+      <w:rPr>
+        <w:rFonts w:ascii="Arial" w:eastAsia="Arial" w:hAnsi="Arial" w:cs="Arial"/>
+        <w:b/>
+        <w:i/>
+        <w:color w:val="000000"/>
+        <w:sz w:val="28"/>
+        <w:szCs w:val="28"/>
+      </w:rPr>
+      <w:t>}</w:t>
     </w:r>
     <w:r>
       <w:rPr>
@@ -2496,7 +2913,67 @@
         <w:sz w:val="16"/>
         <w:szCs w:val="16"/>
       </w:rPr>
-      <w:t xml:space="preserve">       ${alamat_satker} Telp./ Fax. ${telepon_satker} ${ibukota}</w:t>
+      <w:t xml:space="preserve">       ${</w:t>
+    </w:r>
+    <w:proofErr w:type="spellStart"/>
+    <w:r>
+      <w:rPr>
+        <w:rFonts w:ascii="Arial" w:eastAsia="Times New Roman" w:hAnsi="Arial" w:cs="Arial"/>
+        <w:color w:val="000000"/>
+        <w:sz w:val="16"/>
+        <w:szCs w:val="16"/>
+      </w:rPr>
+      <w:t>alamat_satker</w:t>
+    </w:r>
+    <w:proofErr w:type="spellEnd"/>
+    <w:r>
+      <w:rPr>
+        <w:rFonts w:ascii="Arial" w:eastAsia="Times New Roman" w:hAnsi="Arial" w:cs="Arial"/>
+        <w:color w:val="000000"/>
+        <w:sz w:val="16"/>
+        <w:szCs w:val="16"/>
+      </w:rPr>
+      <w:t>} Telp./ Fax. ${</w:t>
+    </w:r>
+    <w:proofErr w:type="spellStart"/>
+    <w:r>
+      <w:rPr>
+        <w:rFonts w:ascii="Arial" w:eastAsia="Times New Roman" w:hAnsi="Arial" w:cs="Arial"/>
+        <w:color w:val="000000"/>
+        <w:sz w:val="16"/>
+        <w:szCs w:val="16"/>
+      </w:rPr>
+      <w:t>telepon_satker</w:t>
+    </w:r>
+    <w:proofErr w:type="spellEnd"/>
+    <w:r>
+      <w:rPr>
+        <w:rFonts w:ascii="Arial" w:eastAsia="Times New Roman" w:hAnsi="Arial" w:cs="Arial"/>
+        <w:color w:val="000000"/>
+        <w:sz w:val="16"/>
+        <w:szCs w:val="16"/>
+      </w:rPr>
+      <w:t>} ${</w:t>
+    </w:r>
+    <w:proofErr w:type="spellStart"/>
+    <w:r>
+      <w:rPr>
+        <w:rFonts w:ascii="Arial" w:eastAsia="Times New Roman" w:hAnsi="Arial" w:cs="Arial"/>
+        <w:color w:val="000000"/>
+        <w:sz w:val="16"/>
+        <w:szCs w:val="16"/>
+      </w:rPr>
+      <w:t>ibukota</w:t>
+    </w:r>
+    <w:proofErr w:type="spellEnd"/>
+    <w:r>
+      <w:rPr>
+        <w:rFonts w:ascii="Arial" w:eastAsia="Times New Roman" w:hAnsi="Arial" w:cs="Arial"/>
+        <w:color w:val="000000"/>
+        <w:sz w:val="16"/>
+        <w:szCs w:val="16"/>
+      </w:rPr>
+      <w:t>}</w:t>
     </w:r>
   </w:p>
   <w:p>
@@ -2629,11 +3106,6 @@
         </mc:Fallback>
       </mc:AlternateContent>
     </w:r>
-  </w:p>
-  <w:p>
-    <w:pPr>
-      <w:pStyle w:val="Header"/>
-    </w:pPr>
   </w:p>
 </w:hdr>
 </file>

</xml_diff>